<commit_message>
txt: cambie mi nombre
</commit_message>
<xml_diff>
--- a/Evaluacion 02_práctica.docx
+++ b/Evaluacion 02_práctica.docx
@@ -112,6 +112,7 @@
           <w:b/>
         </w:rPr>
       </w:pPr>
+      <w:proofErr w:type="spellStart"/>
       <w:proofErr w:type="gramStart"/>
       <w:r>
         <w:rPr>
@@ -126,7 +127,15 @@
           <w:rFonts w:ascii="Arial" w:hAnsi="Arial" w:cs="Arial"/>
           <w:b/>
         </w:rPr>
-        <w:t>____________________________________________________________</w:t>
+        <w:t>Royner</w:t>
+      </w:r>
+      <w:proofErr w:type="spellEnd"/>
+      <w:r>
+        <w:rPr>
+          <w:rFonts w:ascii="Arial" w:hAnsi="Arial" w:cs="Arial"/>
+          <w:b/>
+        </w:rPr>
+        <w:t xml:space="preserve"> Diaz Delgado</w:t>
       </w:r>
     </w:p>
     <w:p>
@@ -378,7 +387,57 @@
           <w:b/>
           <w:bCs/>
         </w:rPr>
-        <w:t xml:space="preserve">Para clonar entre a mi cuenta luego </w:t>
+        <w:t xml:space="preserve">Para clonar </w:t>
+      </w:r>
+      <w:r>
+        <w:rPr>
+          <w:rFonts w:ascii="Arial" w:hAnsi="Arial" w:cs="Arial"/>
+          <w:b/>
+          <w:bCs/>
+        </w:rPr>
+        <w:t xml:space="preserve">este repositorio </w:t>
+      </w:r>
+      <w:r>
+        <w:rPr>
+          <w:rFonts w:ascii="Arial" w:hAnsi="Arial" w:cs="Arial"/>
+          <w:b/>
+          <w:bCs/>
+        </w:rPr>
+        <w:t xml:space="preserve">entre a mi cuenta luego ubique el repositorio a clonar, </w:t>
+      </w:r>
+      <w:r>
+        <w:rPr>
+          <w:rFonts w:ascii="Arial" w:hAnsi="Arial" w:cs="Arial"/>
+          <w:b/>
+          <w:bCs/>
+        </w:rPr>
+        <w:t>luego</w:t>
+      </w:r>
+      <w:r>
+        <w:rPr>
+          <w:rFonts w:ascii="Arial" w:hAnsi="Arial" w:cs="Arial"/>
+          <w:b/>
+          <w:bCs/>
+        </w:rPr>
+        <w:t xml:space="preserve"> hice un </w:t>
+      </w:r>
+      <w:proofErr w:type="spellStart"/>
+      <w:r>
+        <w:rPr>
+          <w:rFonts w:ascii="Arial" w:hAnsi="Arial" w:cs="Arial"/>
+          <w:b/>
+          <w:bCs/>
+        </w:rPr>
+        <w:t>fork</w:t>
+      </w:r>
+      <w:proofErr w:type="spellEnd"/>
+      <w:r>
+        <w:rPr>
+          <w:rFonts w:ascii="Arial" w:hAnsi="Arial" w:cs="Arial"/>
+          <w:b/>
+          <w:bCs/>
+        </w:rPr>
+        <w:t xml:space="preserve"> </w:t>
       </w:r>
       <w:proofErr w:type="gramStart"/>
       <w:r>
@@ -387,7 +446,23 @@
           <w:b/>
           <w:bCs/>
         </w:rPr>
-        <w:t>ubique</w:t>
+        <w:t>para</w:t>
+      </w:r>
+      <w:r>
+        <w:rPr>
+          <w:rFonts w:ascii="Arial" w:hAnsi="Arial" w:cs="Arial"/>
+          <w:b/>
+          <w:bCs/>
+        </w:rPr>
+        <w:t xml:space="preserve"> </w:t>
+      </w:r>
+      <w:r>
+        <w:rPr>
+          <w:rFonts w:ascii="Arial" w:hAnsi="Arial" w:cs="Arial"/>
+          <w:b/>
+          <w:bCs/>
+        </w:rPr>
+        <w:t xml:space="preserve"> clonar</w:t>
       </w:r>
       <w:proofErr w:type="gramEnd"/>
       <w:r>
@@ -396,7 +471,15 @@
           <w:b/>
           <w:bCs/>
         </w:rPr>
-        <w:t xml:space="preserve"> el repositorio a clonar, ahora hice un </w:t>
+        <w:t xml:space="preserve"> el repositorio </w:t>
+      </w:r>
+      <w:r>
+        <w:rPr>
+          <w:rFonts w:ascii="Arial" w:hAnsi="Arial" w:cs="Arial"/>
+          <w:b/>
+          <w:bCs/>
+        </w:rPr>
+        <w:t xml:space="preserve">luego de eso copie el enlace de </w:t>
       </w:r>
       <w:proofErr w:type="spellStart"/>
       <w:r>
@@ -405,17 +488,9 @@
           <w:b/>
           <w:bCs/>
         </w:rPr>
-        <w:t>fork</w:t>
+        <w:t>git</w:t>
       </w:r>
       <w:proofErr w:type="spellEnd"/>
-      <w:r>
-        <w:rPr>
-          <w:rFonts w:ascii="Arial" w:hAnsi="Arial" w:cs="Arial"/>
-          <w:b/>
-          <w:bCs/>
-        </w:rPr>
-        <w:t xml:space="preserve"> para clonar el repositorio </w:t>
-      </w:r>
     </w:p>
     <w:p>
       <w:pPr>
@@ -886,6 +961,7 @@
           <w:szCs w:val="22"/>
           <w:lang w:val="es-ES" w:eastAsia="es-ES"/>
         </w:rPr>
+        <w:lastRenderedPageBreak/>
         <w:t xml:space="preserve">Para agregar al proyecto con nombre arquitectura limpia digito el comando </w:t>
       </w:r>
       <w:proofErr w:type="spellStart"/>
@@ -961,7 +1037,6 @@
           <w:szCs w:val="22"/>
           <w:lang w:val="es-ES" w:eastAsia="es-ES"/>
         </w:rPr>
-        <w:lastRenderedPageBreak/>
         <w:drawing>
           <wp:inline distT="0" distB="0" distL="0" distR="0" wp14:anchorId="17E8EBB5" wp14:editId="482FCC73">
             <wp:extent cx="5400675" cy="1038225"/>
@@ -1508,6 +1583,161 @@
           <w:lang w:val="es-ES" w:eastAsia="es-ES"/>
         </w:rPr>
       </w:pPr>
+      <w:r>
+        <w:rPr>
+          <w:rFonts w:ascii="Arial" w:hAnsi="Arial" w:cs="Arial"/>
+          <w:b/>
+          <w:bCs/>
+          <w:sz w:val="22"/>
+          <w:szCs w:val="22"/>
+          <w:lang w:val="es-ES" w:eastAsia="es-ES"/>
+        </w:rPr>
+        <w:t xml:space="preserve">Ahora para subir al repositorio remoto digito el código </w:t>
+      </w:r>
+      <w:proofErr w:type="spellStart"/>
+      <w:r>
+        <w:rPr>
+          <w:rFonts w:ascii="Arial" w:hAnsi="Arial" w:cs="Arial"/>
+          <w:b/>
+          <w:bCs/>
+          <w:sz w:val="22"/>
+          <w:szCs w:val="22"/>
+          <w:lang w:val="es-ES" w:eastAsia="es-ES"/>
+        </w:rPr>
+        <w:t>git</w:t>
+      </w:r>
+      <w:proofErr w:type="spellEnd"/>
+      <w:r>
+        <w:rPr>
+          <w:rFonts w:ascii="Arial" w:hAnsi="Arial" w:cs="Arial"/>
+          <w:b/>
+          <w:bCs/>
+          <w:sz w:val="22"/>
+          <w:szCs w:val="22"/>
+          <w:lang w:val="es-ES" w:eastAsia="es-ES"/>
+        </w:rPr>
+        <w:t xml:space="preserve"> </w:t>
+      </w:r>
+      <w:proofErr w:type="spellStart"/>
+      <w:r>
+        <w:rPr>
+          <w:rFonts w:ascii="Arial" w:hAnsi="Arial" w:cs="Arial"/>
+          <w:b/>
+          <w:bCs/>
+          <w:sz w:val="22"/>
+          <w:szCs w:val="22"/>
+          <w:lang w:val="es-ES" w:eastAsia="es-ES"/>
+        </w:rPr>
+        <w:t>push</w:t>
+      </w:r>
+      <w:proofErr w:type="spellEnd"/>
+      <w:r>
+        <w:rPr>
+          <w:rFonts w:ascii="Arial" w:hAnsi="Arial" w:cs="Arial"/>
+          <w:b/>
+          <w:bCs/>
+          <w:sz w:val="22"/>
+          <w:szCs w:val="22"/>
+          <w:lang w:val="es-ES" w:eastAsia="es-ES"/>
+        </w:rPr>
+        <w:t xml:space="preserve"> -u </w:t>
+      </w:r>
+      <w:proofErr w:type="spellStart"/>
+      <w:r>
+        <w:rPr>
+          <w:rFonts w:ascii="Arial" w:hAnsi="Arial" w:cs="Arial"/>
+          <w:b/>
+          <w:bCs/>
+          <w:sz w:val="22"/>
+          <w:szCs w:val="22"/>
+          <w:lang w:val="es-ES" w:eastAsia="es-ES"/>
+        </w:rPr>
+        <w:t>origin</w:t>
+      </w:r>
+      <w:proofErr w:type="spellEnd"/>
+      <w:r>
+        <w:rPr>
+          <w:rFonts w:ascii="Arial" w:hAnsi="Arial" w:cs="Arial"/>
+          <w:b/>
+          <w:bCs/>
+          <w:sz w:val="22"/>
+          <w:szCs w:val="22"/>
+          <w:lang w:val="es-ES" w:eastAsia="es-ES"/>
+        </w:rPr>
+        <w:t xml:space="preserve"> </w:t>
+      </w:r>
+      <w:proofErr w:type="spellStart"/>
+      <w:r>
+        <w:rPr>
+          <w:rFonts w:ascii="Arial" w:hAnsi="Arial" w:cs="Arial"/>
+          <w:b/>
+          <w:bCs/>
+          <w:sz w:val="22"/>
+          <w:szCs w:val="22"/>
+          <w:lang w:val="es-ES" w:eastAsia="es-ES"/>
+        </w:rPr>
+        <w:t>main</w:t>
+      </w:r>
+      <w:proofErr w:type="spellEnd"/>
+    </w:p>
+    <w:p>
+      <w:pPr>
+        <w:pStyle w:val="Prrafodelista"/>
+        <w:ind w:left="720"/>
+        <w:rPr>
+          <w:rFonts w:ascii="Arial" w:hAnsi="Arial" w:cs="Arial"/>
+          <w:b/>
+          <w:bCs/>
+          <w:sz w:val="22"/>
+          <w:szCs w:val="22"/>
+          <w:lang w:val="es-ES" w:eastAsia="es-ES"/>
+        </w:rPr>
+      </w:pPr>
+      <w:r>
+        <w:rPr>
+          <w:rFonts w:ascii="Arial" w:hAnsi="Arial" w:cs="Arial"/>
+          <w:b/>
+          <w:bCs/>
+          <w:sz w:val="22"/>
+          <w:szCs w:val="22"/>
+          <w:lang w:val="es-ES" w:eastAsia="es-ES"/>
+        </w:rPr>
+        <w:drawing>
+          <wp:inline distT="0" distB="0" distL="0" distR="0" wp14:anchorId="4CBC5554" wp14:editId="6A8A672B">
+            <wp:extent cx="5400675" cy="1156970"/>
+            <wp:effectExtent l="0" t="0" r="9525" b="5080"/>
+            <wp:docPr id="11" name="Imagen 11"/>
+            <wp:cNvGraphicFramePr>
+              <a:graphicFrameLocks xmlns:a="http://schemas.openxmlformats.org/drawingml/2006/main" noChangeAspect="1"/>
+            </wp:cNvGraphicFramePr>
+            <a:graphic xmlns:a="http://schemas.openxmlformats.org/drawingml/2006/main">
+              <a:graphicData uri="http://schemas.openxmlformats.org/drawingml/2006/picture">
+                <pic:pic xmlns:pic="http://schemas.openxmlformats.org/drawingml/2006/picture">
+                  <pic:nvPicPr>
+                    <pic:cNvPr id="1" name=""/>
+                    <pic:cNvPicPr/>
+                  </pic:nvPicPr>
+                  <pic:blipFill>
+                    <a:blip r:embed="rId16"/>
+                    <a:stretch>
+                      <a:fillRect/>
+                    </a:stretch>
+                  </pic:blipFill>
+                  <pic:spPr>
+                    <a:xfrm>
+                      <a:off x="0" y="0"/>
+                      <a:ext cx="5400675" cy="1156970"/>
+                    </a:xfrm>
+                    <a:prstGeom prst="rect">
+                      <a:avLst/>
+                    </a:prstGeom>
+                  </pic:spPr>
+                </pic:pic>
+              </a:graphicData>
+            </a:graphic>
+          </wp:inline>
+        </w:drawing>
+      </w:r>
     </w:p>
     <w:p>
       <w:pPr>
@@ -1574,6 +1804,128 @@
     <w:p>
       <w:pPr>
         <w:pStyle w:val="Sinespaciado"/>
+        <w:tabs>
+          <w:tab w:val="left" w:pos="2127"/>
+        </w:tabs>
+        <w:ind w:left="720"/>
+        <w:jc w:val="both"/>
+        <w:rPr>
+          <w:rFonts w:ascii="Arial" w:hAnsi="Arial" w:cs="Arial"/>
+          <w:b/>
+          <w:bCs/>
+        </w:rPr>
+      </w:pPr>
+      <w:r>
+        <w:rPr>
+          <w:rFonts w:ascii="Arial" w:hAnsi="Arial" w:cs="Arial"/>
+          <w:b/>
+          <w:bCs/>
+        </w:rPr>
+        <w:t xml:space="preserve">Para crear el repositorio remoto entro a inicio de la pagina de </w:t>
+      </w:r>
+      <w:proofErr w:type="spellStart"/>
+      <w:r>
+        <w:rPr>
+          <w:rFonts w:ascii="Arial" w:hAnsi="Arial" w:cs="Arial"/>
+          <w:b/>
+          <w:bCs/>
+        </w:rPr>
+        <w:t>git</w:t>
+      </w:r>
+      <w:proofErr w:type="spellEnd"/>
+      <w:r>
+        <w:rPr>
+          <w:rFonts w:ascii="Arial" w:hAnsi="Arial" w:cs="Arial"/>
+          <w:b/>
+          <w:bCs/>
+        </w:rPr>
+        <w:t xml:space="preserve"> </w:t>
+      </w:r>
+    </w:p>
+    <w:p>
+      <w:pPr>
+        <w:pStyle w:val="Sinespaciado"/>
+        <w:tabs>
+          <w:tab w:val="left" w:pos="2127"/>
+        </w:tabs>
+        <w:ind w:left="720"/>
+        <w:jc w:val="both"/>
+        <w:rPr>
+          <w:rFonts w:ascii="Arial" w:hAnsi="Arial" w:cs="Arial"/>
+          <w:b/>
+          <w:bCs/>
+        </w:rPr>
+      </w:pPr>
+      <w:r>
+        <w:rPr>
+          <w:rFonts w:ascii="Arial" w:hAnsi="Arial" w:cs="Arial"/>
+          <w:b/>
+          <w:bCs/>
+        </w:rPr>
+        <w:t>Y creo un nuevo repositorio</w:t>
+      </w:r>
+    </w:p>
+    <w:p>
+      <w:pPr>
+        <w:pStyle w:val="Sinespaciado"/>
+        <w:tabs>
+          <w:tab w:val="left" w:pos="2127"/>
+        </w:tabs>
+        <w:ind w:left="720"/>
+        <w:jc w:val="both"/>
+        <w:rPr>
+          <w:rFonts w:ascii="Arial" w:hAnsi="Arial" w:cs="Arial"/>
+          <w:b/>
+          <w:bCs/>
+        </w:rPr>
+      </w:pPr>
+      <w:r>
+        <w:rPr>
+          <w:rFonts w:ascii="Arial" w:hAnsi="Arial" w:cs="Arial"/>
+          <w:b/>
+          <w:bCs/>
+        </w:rPr>
+        <w:lastRenderedPageBreak/>
+        <w:drawing>
+          <wp:inline distT="0" distB="0" distL="0" distR="0" wp14:anchorId="4ED8FA5B" wp14:editId="750941DB">
+            <wp:extent cx="3172268" cy="5039428"/>
+            <wp:effectExtent l="0" t="0" r="9525" b="0"/>
+            <wp:docPr id="12" name="Imagen 12"/>
+            <wp:cNvGraphicFramePr>
+              <a:graphicFrameLocks xmlns:a="http://schemas.openxmlformats.org/drawingml/2006/main" noChangeAspect="1"/>
+            </wp:cNvGraphicFramePr>
+            <a:graphic xmlns:a="http://schemas.openxmlformats.org/drawingml/2006/main">
+              <a:graphicData uri="http://schemas.openxmlformats.org/drawingml/2006/picture">
+                <pic:pic xmlns:pic="http://schemas.openxmlformats.org/drawingml/2006/picture">
+                  <pic:nvPicPr>
+                    <pic:cNvPr id="1" name=""/>
+                    <pic:cNvPicPr/>
+                  </pic:nvPicPr>
+                  <pic:blipFill>
+                    <a:blip r:embed="rId17"/>
+                    <a:stretch>
+                      <a:fillRect/>
+                    </a:stretch>
+                  </pic:blipFill>
+                  <pic:spPr>
+                    <a:xfrm>
+                      <a:off x="0" y="0"/>
+                      <a:ext cx="3172268" cy="5039428"/>
+                    </a:xfrm>
+                    <a:prstGeom prst="rect">
+                      <a:avLst/>
+                    </a:prstGeom>
+                  </pic:spPr>
+                </pic:pic>
+              </a:graphicData>
+            </a:graphic>
+          </wp:inline>
+        </w:drawing>
+      </w:r>
+    </w:p>
+    <w:p>
+      <w:pPr>
+        <w:pStyle w:val="Sinespaciado"/>
         <w:numPr>
           <w:ilvl w:val="0"/>
           <w:numId w:val="12"/>
@@ -1635,6 +1987,136 @@
     </w:p>
     <w:p>
       <w:pPr>
+        <w:pStyle w:val="Sinespaciado"/>
+        <w:tabs>
+          <w:tab w:val="left" w:pos="2127"/>
+        </w:tabs>
+        <w:ind w:left="720"/>
+        <w:jc w:val="both"/>
+        <w:rPr>
+          <w:rFonts w:ascii="Arial" w:hAnsi="Arial" w:cs="Arial"/>
+          <w:b/>
+          <w:bCs/>
+        </w:rPr>
+      </w:pPr>
+      <w:r>
+        <w:rPr>
+          <w:rFonts w:ascii="Arial" w:hAnsi="Arial" w:cs="Arial"/>
+          <w:b/>
+          <w:bCs/>
+        </w:rPr>
+        <w:t xml:space="preserve">Ahora para asignar colaboradores </w:t>
+      </w:r>
+      <w:r>
+        <w:rPr>
+          <w:rFonts w:ascii="Arial" w:hAnsi="Arial" w:cs="Arial"/>
+          <w:b/>
+          <w:bCs/>
+        </w:rPr>
+        <w:t xml:space="preserve">entro a la opción de invitar colaboradores </w:t>
+      </w:r>
+      <w:r>
+        <w:rPr>
+          <w:rFonts w:ascii="Arial" w:hAnsi="Arial" w:cs="Arial"/>
+          <w:b/>
+          <w:bCs/>
+        </w:rPr>
+        <w:drawing>
+          <wp:inline distT="0" distB="0" distL="0" distR="0" wp14:anchorId="4010809F" wp14:editId="5EF929E4">
+            <wp:extent cx="5400675" cy="1455420"/>
+            <wp:effectExtent l="0" t="0" r="9525" b="0"/>
+            <wp:docPr id="13" name="Imagen 13"/>
+            <wp:cNvGraphicFramePr>
+              <a:graphicFrameLocks xmlns:a="http://schemas.openxmlformats.org/drawingml/2006/main" noChangeAspect="1"/>
+            </wp:cNvGraphicFramePr>
+            <a:graphic xmlns:a="http://schemas.openxmlformats.org/drawingml/2006/main">
+              <a:graphicData uri="http://schemas.openxmlformats.org/drawingml/2006/picture">
+                <pic:pic xmlns:pic="http://schemas.openxmlformats.org/drawingml/2006/picture">
+                  <pic:nvPicPr>
+                    <pic:cNvPr id="1" name=""/>
+                    <pic:cNvPicPr/>
+                  </pic:nvPicPr>
+                  <pic:blipFill>
+                    <a:blip r:embed="rId18"/>
+                    <a:stretch>
+                      <a:fillRect/>
+                    </a:stretch>
+                  </pic:blipFill>
+                  <pic:spPr>
+                    <a:xfrm>
+                      <a:off x="0" y="0"/>
+                      <a:ext cx="5400675" cy="1455420"/>
+                    </a:xfrm>
+                    <a:prstGeom prst="rect">
+                      <a:avLst/>
+                    </a:prstGeom>
+                  </pic:spPr>
+                </pic:pic>
+              </a:graphicData>
+            </a:graphic>
+          </wp:inline>
+        </w:drawing>
+      </w:r>
+    </w:p>
+    <w:p>
+      <w:pPr>
+        <w:pStyle w:val="Sinespaciado"/>
+        <w:tabs>
+          <w:tab w:val="left" w:pos="2127"/>
+        </w:tabs>
+        <w:ind w:left="720"/>
+        <w:jc w:val="both"/>
+        <w:rPr>
+          <w:rFonts w:ascii="Arial" w:hAnsi="Arial" w:cs="Arial"/>
+          <w:b/>
+          <w:bCs/>
+        </w:rPr>
+      </w:pPr>
+      <w:r>
+        <w:rPr>
+          <w:rFonts w:ascii="Arial" w:hAnsi="Arial" w:cs="Arial"/>
+          <w:b/>
+          <w:bCs/>
+        </w:rPr>
+        <w:drawing>
+          <wp:inline distT="0" distB="0" distL="0" distR="0" wp14:anchorId="7C9E4B39" wp14:editId="19FA1BC3">
+            <wp:extent cx="5400675" cy="2058035"/>
+            <wp:effectExtent l="0" t="0" r="9525" b="0"/>
+            <wp:docPr id="14" name="Imagen 14"/>
+            <wp:cNvGraphicFramePr>
+              <a:graphicFrameLocks xmlns:a="http://schemas.openxmlformats.org/drawingml/2006/main" noChangeAspect="1"/>
+            </wp:cNvGraphicFramePr>
+            <a:graphic xmlns:a="http://schemas.openxmlformats.org/drawingml/2006/main">
+              <a:graphicData uri="http://schemas.openxmlformats.org/drawingml/2006/picture">
+                <pic:pic xmlns:pic="http://schemas.openxmlformats.org/drawingml/2006/picture">
+                  <pic:nvPicPr>
+                    <pic:cNvPr id="1" name=""/>
+                    <pic:cNvPicPr/>
+                  </pic:nvPicPr>
+                  <pic:blipFill>
+                    <a:blip r:embed="rId19"/>
+                    <a:stretch>
+                      <a:fillRect/>
+                    </a:stretch>
+                  </pic:blipFill>
+                  <pic:spPr>
+                    <a:xfrm>
+                      <a:off x="0" y="0"/>
+                      <a:ext cx="5400675" cy="2058035"/>
+                    </a:xfrm>
+                    <a:prstGeom prst="rect">
+                      <a:avLst/>
+                    </a:prstGeom>
+                  </pic:spPr>
+                </pic:pic>
+              </a:graphicData>
+            </a:graphic>
+          </wp:inline>
+        </w:drawing>
+      </w:r>
+    </w:p>
+    <w:p>
+      <w:pPr>
         <w:pStyle w:val="Prrafodelista"/>
         <w:numPr>
           <w:ilvl w:val="0"/>
@@ -1658,7 +2140,177 @@
           <w:szCs w:val="22"/>
           <w:lang w:val="es-ES" w:eastAsia="es-ES"/>
         </w:rPr>
+        <w:lastRenderedPageBreak/>
         <w:t>Copiar el repositorio a su equipo local</w:t>
+      </w:r>
+    </w:p>
+    <w:p>
+      <w:pPr>
+        <w:pStyle w:val="Prrafodelista"/>
+        <w:ind w:left="720"/>
+        <w:rPr>
+          <w:rFonts w:ascii="Arial" w:hAnsi="Arial" w:cs="Arial"/>
+          <w:b/>
+          <w:bCs/>
+          <w:sz w:val="22"/>
+          <w:szCs w:val="22"/>
+          <w:lang w:val="es-ES" w:eastAsia="es-ES"/>
+        </w:rPr>
+      </w:pPr>
+      <w:r>
+        <w:rPr>
+          <w:rFonts w:ascii="Arial" w:hAnsi="Arial" w:cs="Arial"/>
+          <w:b/>
+          <w:bCs/>
+          <w:sz w:val="22"/>
+          <w:szCs w:val="22"/>
+          <w:lang w:val="es-ES" w:eastAsia="es-ES"/>
+        </w:rPr>
+        <w:t xml:space="preserve">Ahora para copiar el repositorio </w:t>
+      </w:r>
+      <w:proofErr w:type="spellStart"/>
+      <w:r>
+        <w:rPr>
+          <w:rFonts w:ascii="Arial" w:hAnsi="Arial" w:cs="Arial"/>
+          <w:b/>
+          <w:bCs/>
+          <w:sz w:val="22"/>
+          <w:szCs w:val="22"/>
+          <w:lang w:val="es-ES" w:eastAsia="es-ES"/>
+        </w:rPr>
+        <w:t>romoto</w:t>
+      </w:r>
+      <w:proofErr w:type="spellEnd"/>
+      <w:r>
+        <w:rPr>
+          <w:rFonts w:ascii="Arial" w:hAnsi="Arial" w:cs="Arial"/>
+          <w:b/>
+          <w:bCs/>
+          <w:sz w:val="22"/>
+          <w:szCs w:val="22"/>
+          <w:lang w:val="es-ES" w:eastAsia="es-ES"/>
+        </w:rPr>
+        <w:t xml:space="preserve"> creado digito el comando </w:t>
+      </w:r>
+      <w:proofErr w:type="spellStart"/>
+      <w:r>
+        <w:rPr>
+          <w:rFonts w:ascii="Arial" w:hAnsi="Arial" w:cs="Arial"/>
+          <w:b/>
+          <w:bCs/>
+          <w:sz w:val="22"/>
+          <w:szCs w:val="22"/>
+          <w:lang w:val="es-ES" w:eastAsia="es-ES"/>
+        </w:rPr>
+        <w:t>git</w:t>
+      </w:r>
+      <w:proofErr w:type="spellEnd"/>
+      <w:r>
+        <w:rPr>
+          <w:rFonts w:ascii="Arial" w:hAnsi="Arial" w:cs="Arial"/>
+          <w:b/>
+          <w:bCs/>
+          <w:sz w:val="22"/>
+          <w:szCs w:val="22"/>
+          <w:lang w:val="es-ES" w:eastAsia="es-ES"/>
+        </w:rPr>
+        <w:t xml:space="preserve"> clone </w:t>
+      </w:r>
+      <w:proofErr w:type="spellStart"/>
+      <w:r>
+        <w:rPr>
+          <w:rFonts w:ascii="Arial" w:hAnsi="Arial" w:cs="Arial"/>
+          <w:b/>
+          <w:bCs/>
+          <w:sz w:val="22"/>
+          <w:szCs w:val="22"/>
+          <w:lang w:val="es-ES" w:eastAsia="es-ES"/>
+        </w:rPr>
+        <w:t>mas</w:t>
+      </w:r>
+      <w:proofErr w:type="spellEnd"/>
+      <w:r>
+        <w:rPr>
+          <w:rFonts w:ascii="Arial" w:hAnsi="Arial" w:cs="Arial"/>
+          <w:b/>
+          <w:bCs/>
+          <w:sz w:val="22"/>
+          <w:szCs w:val="22"/>
+          <w:lang w:val="es-ES" w:eastAsia="es-ES"/>
+        </w:rPr>
+        <w:t xml:space="preserve"> el </w:t>
+      </w:r>
+      <w:proofErr w:type="spellStart"/>
+      <w:r>
+        <w:rPr>
+          <w:rFonts w:ascii="Arial" w:hAnsi="Arial" w:cs="Arial"/>
+          <w:b/>
+          <w:bCs/>
+          <w:sz w:val="22"/>
+          <w:szCs w:val="22"/>
+          <w:lang w:val="es-ES" w:eastAsia="es-ES"/>
+        </w:rPr>
+        <w:t>url</w:t>
+      </w:r>
+      <w:proofErr w:type="spellEnd"/>
+    </w:p>
+    <w:p>
+      <w:pPr>
+        <w:pStyle w:val="Prrafodelista"/>
+        <w:ind w:left="720"/>
+        <w:rPr>
+          <w:rFonts w:ascii="Arial" w:hAnsi="Arial" w:cs="Arial"/>
+          <w:b/>
+          <w:bCs/>
+          <w:sz w:val="22"/>
+          <w:szCs w:val="22"/>
+          <w:lang w:val="es-ES" w:eastAsia="es-ES"/>
+        </w:rPr>
+      </w:pPr>
+      <w:r>
+        <w:rPr>
+          <w:rFonts w:ascii="Arial" w:hAnsi="Arial" w:cs="Arial"/>
+          <w:b/>
+          <w:bCs/>
+          <w:sz w:val="22"/>
+          <w:szCs w:val="22"/>
+          <w:lang w:val="es-ES" w:eastAsia="es-ES"/>
+        </w:rPr>
+        <w:drawing>
+          <wp:inline distT="0" distB="0" distL="0" distR="0" wp14:anchorId="6B0A70D5" wp14:editId="368EF89E">
+            <wp:extent cx="5400675" cy="393065"/>
+            <wp:effectExtent l="0" t="0" r="9525" b="6985"/>
+            <wp:docPr id="15" name="Imagen 15"/>
+            <wp:cNvGraphicFramePr>
+              <a:graphicFrameLocks xmlns:a="http://schemas.openxmlformats.org/drawingml/2006/main" noChangeAspect="1"/>
+            </wp:cNvGraphicFramePr>
+            <a:graphic xmlns:a="http://schemas.openxmlformats.org/drawingml/2006/main">
+              <a:graphicData uri="http://schemas.openxmlformats.org/drawingml/2006/picture">
+                <pic:pic xmlns:pic="http://schemas.openxmlformats.org/drawingml/2006/picture">
+                  <pic:nvPicPr>
+                    <pic:cNvPr id="1" name=""/>
+                    <pic:cNvPicPr/>
+                  </pic:nvPicPr>
+                  <pic:blipFill>
+                    <a:blip r:embed="rId20"/>
+                    <a:stretch>
+                      <a:fillRect/>
+                    </a:stretch>
+                  </pic:blipFill>
+                  <pic:spPr>
+                    <a:xfrm>
+                      <a:off x="0" y="0"/>
+                      <a:ext cx="5400675" cy="393065"/>
+                    </a:xfrm>
+                    <a:prstGeom prst="rect">
+                      <a:avLst/>
+                    </a:prstGeom>
+                  </pic:spPr>
+                </pic:pic>
+              </a:graphicData>
+            </a:graphic>
+          </wp:inline>
+        </w:drawing>
       </w:r>
     </w:p>
     <w:p>
@@ -1692,29 +2344,120 @@
     <w:p>
       <w:pPr>
         <w:pStyle w:val="Prrafodelista"/>
-        <w:numPr>
-          <w:ilvl w:val="0"/>
-          <w:numId w:val="12"/>
-        </w:numPr>
-        <w:rPr>
-          <w:rFonts w:ascii="Arial" w:hAnsi="Arial" w:cs="Arial"/>
-          <w:b/>
-          <w:bCs/>
-          <w:sz w:val="22"/>
-          <w:szCs w:val="22"/>
-          <w:lang w:val="es-ES" w:eastAsia="es-ES"/>
-        </w:rPr>
-      </w:pPr>
-      <w:r>
-        <w:rPr>
-          <w:rFonts w:ascii="Arial" w:hAnsi="Arial" w:cs="Arial"/>
-          <w:b/>
-          <w:bCs/>
-          <w:sz w:val="22"/>
-          <w:szCs w:val="22"/>
-          <w:lang w:val="es-ES" w:eastAsia="es-ES"/>
-        </w:rPr>
-        <w:t>Agregar al repositorio un proyecto con la estructura de Arquitectura Limpia.</w:t>
+        <w:ind w:left="720"/>
+        <w:rPr>
+          <w:rFonts w:ascii="Arial" w:hAnsi="Arial" w:cs="Arial"/>
+          <w:b/>
+          <w:bCs/>
+          <w:sz w:val="22"/>
+          <w:szCs w:val="22"/>
+          <w:lang w:val="es-ES" w:eastAsia="es-ES"/>
+        </w:rPr>
+      </w:pPr>
+      <w:r>
+        <w:rPr>
+          <w:rFonts w:ascii="Arial" w:hAnsi="Arial" w:cs="Arial"/>
+          <w:b/>
+          <w:bCs/>
+          <w:sz w:val="22"/>
+          <w:szCs w:val="22"/>
+          <w:lang w:val="es-ES" w:eastAsia="es-ES"/>
+        </w:rPr>
+        <w:t xml:space="preserve">Ahora muestro el estado del proyecto entrando a la carpeta y digito </w:t>
+      </w:r>
+      <w:proofErr w:type="spellStart"/>
+      <w:r>
+        <w:rPr>
+          <w:rFonts w:ascii="Arial" w:hAnsi="Arial" w:cs="Arial"/>
+          <w:b/>
+          <w:bCs/>
+          <w:sz w:val="22"/>
+          <w:szCs w:val="22"/>
+          <w:lang w:val="es-ES" w:eastAsia="es-ES"/>
+        </w:rPr>
+        <w:t>git</w:t>
+      </w:r>
+      <w:proofErr w:type="spellEnd"/>
+      <w:r>
+        <w:rPr>
+          <w:rFonts w:ascii="Arial" w:hAnsi="Arial" w:cs="Arial"/>
+          <w:b/>
+          <w:bCs/>
+          <w:sz w:val="22"/>
+          <w:szCs w:val="22"/>
+          <w:lang w:val="es-ES" w:eastAsia="es-ES"/>
+        </w:rPr>
+        <w:t xml:space="preserve"> status </w:t>
+      </w:r>
+      <w:r>
+        <w:rPr>
+          <w:rFonts w:ascii="Arial" w:hAnsi="Arial" w:cs="Arial"/>
+          <w:b/>
+          <w:bCs/>
+          <w:sz w:val="22"/>
+          <w:szCs w:val="22"/>
+          <w:lang w:val="es-ES" w:eastAsia="es-ES"/>
+        </w:rPr>
+        <w:drawing>
+          <wp:inline distT="0" distB="0" distL="0" distR="0" wp14:anchorId="3F2FE0F7" wp14:editId="731F3D0E">
+            <wp:extent cx="5400675" cy="667385"/>
+            <wp:effectExtent l="0" t="0" r="9525" b="0"/>
+            <wp:docPr id="16" name="Imagen 16"/>
+            <wp:cNvGraphicFramePr>
+              <a:graphicFrameLocks xmlns:a="http://schemas.openxmlformats.org/drawingml/2006/main" noChangeAspect="1"/>
+            </wp:cNvGraphicFramePr>
+            <a:graphic xmlns:a="http://schemas.openxmlformats.org/drawingml/2006/main">
+              <a:graphicData uri="http://schemas.openxmlformats.org/drawingml/2006/picture">
+                <pic:pic xmlns:pic="http://schemas.openxmlformats.org/drawingml/2006/picture">
+                  <pic:nvPicPr>
+                    <pic:cNvPr id="1" name=""/>
+                    <pic:cNvPicPr/>
+                  </pic:nvPicPr>
+                  <pic:blipFill>
+                    <a:blip r:embed="rId21"/>
+                    <a:stretch>
+                      <a:fillRect/>
+                    </a:stretch>
+                  </pic:blipFill>
+                  <pic:spPr>
+                    <a:xfrm>
+                      <a:off x="0" y="0"/>
+                      <a:ext cx="5400675" cy="667385"/>
+                    </a:xfrm>
+                    <a:prstGeom prst="rect">
+                      <a:avLst/>
+                    </a:prstGeom>
+                  </pic:spPr>
+                </pic:pic>
+              </a:graphicData>
+            </a:graphic>
+          </wp:inline>
+        </w:drawing>
+      </w:r>
+    </w:p>
+    <w:p>
+      <w:pPr>
+        <w:pStyle w:val="Prrafodelista"/>
+        <w:ind w:left="720"/>
+        <w:rPr>
+          <w:rFonts w:ascii="Arial" w:hAnsi="Arial" w:cs="Arial"/>
+          <w:b/>
+          <w:bCs/>
+          <w:sz w:val="22"/>
+          <w:szCs w:val="22"/>
+          <w:lang w:val="es-ES" w:eastAsia="es-ES"/>
+        </w:rPr>
+      </w:pPr>
+      <w:r>
+        <w:rPr>
+          <w:rFonts w:ascii="Arial" w:hAnsi="Arial" w:cs="Arial"/>
+          <w:b/>
+          <w:bCs/>
+          <w:sz w:val="22"/>
+          <w:szCs w:val="22"/>
+          <w:lang w:val="es-ES" w:eastAsia="es-ES"/>
+        </w:rPr>
+        <w:t xml:space="preserve">No me muestra nada porque aun no he añadido ningún archivo </w:t>
       </w:r>
     </w:p>
     <w:p>
@@ -1742,8 +2485,181 @@
           <w:szCs w:val="22"/>
           <w:lang w:val="es-ES" w:eastAsia="es-ES"/>
         </w:rPr>
-        <w:t>Mostrar el estado del repositorio.</w:t>
-      </w:r>
+        <w:t>Agregar al repositorio un proyecto con la estructura de Arquitectura Limpia.</w:t>
+      </w:r>
+    </w:p>
+    <w:p>
+      <w:pPr>
+        <w:pStyle w:val="Prrafodelista"/>
+        <w:ind w:left="720"/>
+        <w:rPr>
+          <w:rFonts w:ascii="Arial" w:hAnsi="Arial" w:cs="Arial"/>
+          <w:b/>
+          <w:bCs/>
+          <w:sz w:val="22"/>
+          <w:szCs w:val="22"/>
+          <w:lang w:val="es-ES" w:eastAsia="es-ES"/>
+        </w:rPr>
+      </w:pPr>
+      <w:r>
+        <w:rPr>
+          <w:rFonts w:ascii="Arial" w:hAnsi="Arial" w:cs="Arial"/>
+          <w:b/>
+          <w:bCs/>
+          <w:sz w:val="22"/>
+          <w:szCs w:val="22"/>
+          <w:lang w:val="es-ES" w:eastAsia="es-ES"/>
+        </w:rPr>
+        <w:t>Agrego el proyecto con el nombre Arquitectura Limpia</w:t>
+      </w:r>
+    </w:p>
+    <w:p>
+      <w:pPr>
+        <w:pStyle w:val="Prrafodelista"/>
+        <w:ind w:left="720"/>
+        <w:rPr>
+          <w:rFonts w:ascii="Arial" w:hAnsi="Arial" w:cs="Arial"/>
+          <w:b/>
+          <w:bCs/>
+          <w:sz w:val="22"/>
+          <w:szCs w:val="22"/>
+          <w:lang w:val="es-ES" w:eastAsia="es-ES"/>
+        </w:rPr>
+      </w:pPr>
+      <w:r>
+        <w:rPr>
+          <w:rFonts w:ascii="Arial" w:hAnsi="Arial" w:cs="Arial"/>
+          <w:b/>
+          <w:bCs/>
+          <w:sz w:val="22"/>
+          <w:szCs w:val="22"/>
+          <w:lang w:val="es-ES" w:eastAsia="es-ES"/>
+        </w:rPr>
+        <w:drawing>
+          <wp:inline distT="0" distB="0" distL="0" distR="0" wp14:anchorId="49BC1D39" wp14:editId="25F7F0CB">
+            <wp:extent cx="5400675" cy="549910"/>
+            <wp:effectExtent l="0" t="0" r="9525" b="2540"/>
+            <wp:docPr id="17" name="Imagen 17"/>
+            <wp:cNvGraphicFramePr>
+              <a:graphicFrameLocks xmlns:a="http://schemas.openxmlformats.org/drawingml/2006/main" noChangeAspect="1"/>
+            </wp:cNvGraphicFramePr>
+            <a:graphic xmlns:a="http://schemas.openxmlformats.org/drawingml/2006/main">
+              <a:graphicData uri="http://schemas.openxmlformats.org/drawingml/2006/picture">
+                <pic:pic xmlns:pic="http://schemas.openxmlformats.org/drawingml/2006/picture">
+                  <pic:nvPicPr>
+                    <pic:cNvPr id="1" name=""/>
+                    <pic:cNvPicPr/>
+                  </pic:nvPicPr>
+                  <pic:blipFill>
+                    <a:blip r:embed="rId22"/>
+                    <a:stretch>
+                      <a:fillRect/>
+                    </a:stretch>
+                  </pic:blipFill>
+                  <pic:spPr>
+                    <a:xfrm>
+                      <a:off x="0" y="0"/>
+                      <a:ext cx="5400675" cy="549910"/>
+                    </a:xfrm>
+                    <a:prstGeom prst="rect">
+                      <a:avLst/>
+                    </a:prstGeom>
+                  </pic:spPr>
+                </pic:pic>
+              </a:graphicData>
+            </a:graphic>
+          </wp:inline>
+        </w:drawing>
+      </w:r>
+    </w:p>
+    <w:p>
+      <w:pPr>
+        <w:pStyle w:val="Prrafodelista"/>
+        <w:ind w:left="720"/>
+        <w:rPr>
+          <w:rFonts w:ascii="Arial" w:hAnsi="Arial" w:cs="Arial"/>
+          <w:b/>
+          <w:bCs/>
+          <w:sz w:val="22"/>
+          <w:szCs w:val="22"/>
+          <w:lang w:val="es-ES" w:eastAsia="es-ES"/>
+        </w:rPr>
+      </w:pPr>
+      <w:r>
+        <w:rPr>
+          <w:rFonts w:ascii="Arial" w:hAnsi="Arial" w:cs="Arial"/>
+          <w:b/>
+          <w:bCs/>
+          <w:sz w:val="22"/>
+          <w:szCs w:val="22"/>
+          <w:lang w:val="es-ES" w:eastAsia="es-ES"/>
+        </w:rPr>
+        <w:t xml:space="preserve">Luego digito el comando </w:t>
+      </w:r>
+      <w:proofErr w:type="spellStart"/>
+      <w:r>
+        <w:rPr>
+          <w:rFonts w:ascii="Arial" w:hAnsi="Arial" w:cs="Arial"/>
+          <w:b/>
+          <w:bCs/>
+          <w:sz w:val="22"/>
+          <w:szCs w:val="22"/>
+          <w:lang w:val="es-ES" w:eastAsia="es-ES"/>
+        </w:rPr>
+        <w:t>git</w:t>
+      </w:r>
+      <w:proofErr w:type="spellEnd"/>
+      <w:r>
+        <w:rPr>
+          <w:rFonts w:ascii="Arial" w:hAnsi="Arial" w:cs="Arial"/>
+          <w:b/>
+          <w:bCs/>
+          <w:sz w:val="22"/>
+          <w:szCs w:val="22"/>
+          <w:lang w:val="es-ES" w:eastAsia="es-ES"/>
+        </w:rPr>
+        <w:t xml:space="preserve"> </w:t>
+      </w:r>
+      <w:proofErr w:type="spellStart"/>
+      <w:proofErr w:type="gramStart"/>
+      <w:r>
+        <w:rPr>
+          <w:rFonts w:ascii="Arial" w:hAnsi="Arial" w:cs="Arial"/>
+          <w:b/>
+          <w:bCs/>
+          <w:sz w:val="22"/>
+          <w:szCs w:val="22"/>
+          <w:lang w:val="es-ES" w:eastAsia="es-ES"/>
+        </w:rPr>
+        <w:t>add</w:t>
+      </w:r>
+      <w:proofErr w:type="spellEnd"/>
+      <w:r>
+        <w:rPr>
+          <w:rFonts w:ascii="Arial" w:hAnsi="Arial" w:cs="Arial"/>
+          <w:b/>
+          <w:bCs/>
+          <w:sz w:val="22"/>
+          <w:szCs w:val="22"/>
+          <w:lang w:val="es-ES" w:eastAsia="es-ES"/>
+        </w:rPr>
+        <w:t xml:space="preserve"> .</w:t>
+      </w:r>
+      <w:proofErr w:type="gramEnd"/>
+    </w:p>
+    <w:p>
+      <w:pPr>
+        <w:pStyle w:val="Prrafodelista"/>
+        <w:ind w:left="720"/>
+        <w:rPr>
+          <w:rFonts w:ascii="Arial" w:hAnsi="Arial" w:cs="Arial"/>
+          <w:b/>
+          <w:bCs/>
+          <w:sz w:val="22"/>
+          <w:szCs w:val="22"/>
+          <w:lang w:val="es-ES" w:eastAsia="es-ES"/>
+        </w:rPr>
+      </w:pPr>
     </w:p>
     <w:p>
       <w:pPr>
@@ -1770,6 +2686,142 @@
           <w:szCs w:val="22"/>
           <w:lang w:val="es-ES" w:eastAsia="es-ES"/>
         </w:rPr>
+        <w:t>Mostrar el estado del repositorio.</w:t>
+      </w:r>
+    </w:p>
+    <w:p>
+      <w:pPr>
+        <w:pStyle w:val="Prrafodelista"/>
+        <w:ind w:left="720"/>
+        <w:rPr>
+          <w:rFonts w:ascii="Arial" w:hAnsi="Arial" w:cs="Arial"/>
+          <w:b/>
+          <w:bCs/>
+          <w:sz w:val="22"/>
+          <w:szCs w:val="22"/>
+          <w:lang w:val="es-ES" w:eastAsia="es-ES"/>
+        </w:rPr>
+      </w:pPr>
+      <w:r>
+        <w:rPr>
+          <w:rFonts w:ascii="Arial" w:hAnsi="Arial" w:cs="Arial"/>
+          <w:b/>
+          <w:bCs/>
+          <w:sz w:val="22"/>
+          <w:szCs w:val="22"/>
+          <w:lang w:val="es-ES" w:eastAsia="es-ES"/>
+        </w:rPr>
+        <w:t xml:space="preserve">Ahora muestro el estado del repositorio digitando el comando </w:t>
+      </w:r>
+      <w:proofErr w:type="spellStart"/>
+      <w:r>
+        <w:rPr>
+          <w:rFonts w:ascii="Arial" w:hAnsi="Arial" w:cs="Arial"/>
+          <w:b/>
+          <w:bCs/>
+          <w:sz w:val="22"/>
+          <w:szCs w:val="22"/>
+          <w:lang w:val="es-ES" w:eastAsia="es-ES"/>
+        </w:rPr>
+        <w:t>git</w:t>
+      </w:r>
+      <w:proofErr w:type="spellEnd"/>
+      <w:r>
+        <w:rPr>
+          <w:rFonts w:ascii="Arial" w:hAnsi="Arial" w:cs="Arial"/>
+          <w:b/>
+          <w:bCs/>
+          <w:sz w:val="22"/>
+          <w:szCs w:val="22"/>
+          <w:lang w:val="es-ES" w:eastAsia="es-ES"/>
+        </w:rPr>
+        <w:t xml:space="preserve"> status</w:t>
+      </w:r>
+    </w:p>
+    <w:p>
+      <w:pPr>
+        <w:pStyle w:val="Prrafodelista"/>
+        <w:ind w:left="720"/>
+        <w:rPr>
+          <w:rFonts w:ascii="Arial" w:hAnsi="Arial" w:cs="Arial"/>
+          <w:b/>
+          <w:bCs/>
+          <w:sz w:val="22"/>
+          <w:szCs w:val="22"/>
+          <w:lang w:val="es-ES" w:eastAsia="es-ES"/>
+        </w:rPr>
+      </w:pPr>
+      <w:r>
+        <w:rPr>
+          <w:rFonts w:ascii="Arial" w:hAnsi="Arial" w:cs="Arial"/>
+          <w:b/>
+          <w:bCs/>
+          <w:sz w:val="22"/>
+          <w:szCs w:val="22"/>
+          <w:lang w:val="es-ES" w:eastAsia="es-ES"/>
+        </w:rPr>
+        <w:drawing>
+          <wp:inline distT="0" distB="0" distL="0" distR="0" wp14:anchorId="70010032" wp14:editId="22178BFC">
+            <wp:extent cx="5400675" cy="782955"/>
+            <wp:effectExtent l="0" t="0" r="9525" b="0"/>
+            <wp:docPr id="18" name="Imagen 18"/>
+            <wp:cNvGraphicFramePr>
+              <a:graphicFrameLocks xmlns:a="http://schemas.openxmlformats.org/drawingml/2006/main" noChangeAspect="1"/>
+            </wp:cNvGraphicFramePr>
+            <a:graphic xmlns:a="http://schemas.openxmlformats.org/drawingml/2006/main">
+              <a:graphicData uri="http://schemas.openxmlformats.org/drawingml/2006/picture">
+                <pic:pic xmlns:pic="http://schemas.openxmlformats.org/drawingml/2006/picture">
+                  <pic:nvPicPr>
+                    <pic:cNvPr id="1" name=""/>
+                    <pic:cNvPicPr/>
+                  </pic:nvPicPr>
+                  <pic:blipFill>
+                    <a:blip r:embed="rId23"/>
+                    <a:stretch>
+                      <a:fillRect/>
+                    </a:stretch>
+                  </pic:blipFill>
+                  <pic:spPr>
+                    <a:xfrm>
+                      <a:off x="0" y="0"/>
+                      <a:ext cx="5400675" cy="782955"/>
+                    </a:xfrm>
+                    <a:prstGeom prst="rect">
+                      <a:avLst/>
+                    </a:prstGeom>
+                  </pic:spPr>
+                </pic:pic>
+              </a:graphicData>
+            </a:graphic>
+          </wp:inline>
+        </w:drawing>
+      </w:r>
+    </w:p>
+    <w:p>
+      <w:pPr>
+        <w:pStyle w:val="Prrafodelista"/>
+        <w:numPr>
+          <w:ilvl w:val="0"/>
+          <w:numId w:val="12"/>
+        </w:numPr>
+        <w:rPr>
+          <w:rFonts w:ascii="Arial" w:hAnsi="Arial" w:cs="Arial"/>
+          <w:b/>
+          <w:bCs/>
+          <w:sz w:val="22"/>
+          <w:szCs w:val="22"/>
+          <w:lang w:val="es-ES" w:eastAsia="es-ES"/>
+        </w:rPr>
+      </w:pPr>
+      <w:r>
+        <w:rPr>
+          <w:rFonts w:ascii="Arial" w:hAnsi="Arial" w:cs="Arial"/>
+          <w:b/>
+          <w:bCs/>
+          <w:sz w:val="22"/>
+          <w:szCs w:val="22"/>
+          <w:lang w:val="es-ES" w:eastAsia="es-ES"/>
+        </w:rPr>
         <w:t xml:space="preserve">Guardar los cambios en el repositorio </w:t>
       </w:r>
       <w:r>
@@ -1783,6 +2835,176 @@
         </w:rPr>
         <w:t>con mensajes descriptivo.</w:t>
       </w:r>
+    </w:p>
+    <w:p>
+      <w:pPr>
+        <w:pStyle w:val="Prrafodelista"/>
+        <w:ind w:left="720"/>
+        <w:rPr>
+          <w:rFonts w:ascii="Arial" w:hAnsi="Arial" w:cs="Arial"/>
+          <w:b/>
+          <w:bCs/>
+          <w:sz w:val="22"/>
+          <w:szCs w:val="22"/>
+          <w:lang w:val="es-ES" w:eastAsia="es-ES"/>
+        </w:rPr>
+      </w:pPr>
+      <w:r>
+        <w:rPr>
+          <w:rFonts w:ascii="Arial" w:hAnsi="Arial" w:cs="Arial"/>
+          <w:b/>
+          <w:bCs/>
+          <w:sz w:val="22"/>
+          <w:szCs w:val="22"/>
+          <w:lang w:val="es-ES" w:eastAsia="es-ES"/>
+        </w:rPr>
+        <w:t xml:space="preserve">Guarde el los cambios en mi repositorio con mensaje descriptivo con el comando </w:t>
+      </w:r>
+      <w:proofErr w:type="spellStart"/>
+      <w:r>
+        <w:rPr>
+          <w:rFonts w:ascii="Arial" w:hAnsi="Arial" w:cs="Arial"/>
+          <w:b/>
+          <w:bCs/>
+          <w:sz w:val="22"/>
+          <w:szCs w:val="22"/>
+          <w:lang w:val="es-ES" w:eastAsia="es-ES"/>
+        </w:rPr>
+        <w:t>git</w:t>
+      </w:r>
+      <w:proofErr w:type="spellEnd"/>
+      <w:r>
+        <w:rPr>
+          <w:rFonts w:ascii="Arial" w:hAnsi="Arial" w:cs="Arial"/>
+          <w:b/>
+          <w:bCs/>
+          <w:sz w:val="22"/>
+          <w:szCs w:val="22"/>
+          <w:lang w:val="es-ES" w:eastAsia="es-ES"/>
+        </w:rPr>
+        <w:t xml:space="preserve"> </w:t>
+      </w:r>
+      <w:proofErr w:type="spellStart"/>
+      <w:r>
+        <w:rPr>
+          <w:rFonts w:ascii="Arial" w:hAnsi="Arial" w:cs="Arial"/>
+          <w:b/>
+          <w:bCs/>
+          <w:sz w:val="22"/>
+          <w:szCs w:val="22"/>
+          <w:lang w:val="es-ES" w:eastAsia="es-ES"/>
+        </w:rPr>
+        <w:t>commit</w:t>
+      </w:r>
+      <w:proofErr w:type="spellEnd"/>
+      <w:r>
+        <w:rPr>
+          <w:rFonts w:ascii="Arial" w:hAnsi="Arial" w:cs="Arial"/>
+          <w:b/>
+          <w:bCs/>
+          <w:sz w:val="22"/>
+          <w:szCs w:val="22"/>
+          <w:lang w:val="es-ES" w:eastAsia="es-ES"/>
+        </w:rPr>
+        <w:t xml:space="preserve"> -m “</w:t>
+      </w:r>
+      <w:proofErr w:type="spellStart"/>
+      <w:r>
+        <w:rPr>
+          <w:rFonts w:ascii="Arial" w:hAnsi="Arial" w:cs="Arial"/>
+          <w:b/>
+          <w:bCs/>
+          <w:sz w:val="22"/>
+          <w:szCs w:val="22"/>
+          <w:lang w:val="es-ES" w:eastAsia="es-ES"/>
+        </w:rPr>
+        <w:t>Descripcion</w:t>
+      </w:r>
+      <w:proofErr w:type="spellEnd"/>
+      <w:r>
+        <w:rPr>
+          <w:rFonts w:ascii="Arial" w:hAnsi="Arial" w:cs="Arial"/>
+          <w:b/>
+          <w:bCs/>
+          <w:sz w:val="22"/>
+          <w:szCs w:val="22"/>
+          <w:lang w:val="es-ES" w:eastAsia="es-ES"/>
+        </w:rPr>
+        <w:t>”</w:t>
+      </w:r>
+    </w:p>
+    <w:p>
+      <w:pPr>
+        <w:pStyle w:val="Prrafodelista"/>
+        <w:ind w:left="720"/>
+        <w:rPr>
+          <w:rFonts w:ascii="Arial" w:hAnsi="Arial" w:cs="Arial"/>
+          <w:b/>
+          <w:bCs/>
+          <w:sz w:val="22"/>
+          <w:szCs w:val="22"/>
+          <w:lang w:val="es-ES" w:eastAsia="es-ES"/>
+        </w:rPr>
+      </w:pPr>
+      <w:r>
+        <w:rPr>
+          <w:rFonts w:ascii="Arial" w:hAnsi="Arial" w:cs="Arial"/>
+          <w:b/>
+          <w:bCs/>
+          <w:sz w:val="22"/>
+          <w:szCs w:val="22"/>
+          <w:lang w:val="es-ES" w:eastAsia="es-ES"/>
+        </w:rPr>
+        <w:drawing>
+          <wp:inline distT="0" distB="0" distL="0" distR="0" wp14:anchorId="7D30DB8B" wp14:editId="0DC2D613">
+            <wp:extent cx="5400675" cy="444500"/>
+            <wp:effectExtent l="0" t="0" r="9525" b="0"/>
+            <wp:docPr id="19" name="Imagen 19"/>
+            <wp:cNvGraphicFramePr>
+              <a:graphicFrameLocks xmlns:a="http://schemas.openxmlformats.org/drawingml/2006/main" noChangeAspect="1"/>
+            </wp:cNvGraphicFramePr>
+            <a:graphic xmlns:a="http://schemas.openxmlformats.org/drawingml/2006/main">
+              <a:graphicData uri="http://schemas.openxmlformats.org/drawingml/2006/picture">
+                <pic:pic xmlns:pic="http://schemas.openxmlformats.org/drawingml/2006/picture">
+                  <pic:nvPicPr>
+                    <pic:cNvPr id="1" name=""/>
+                    <pic:cNvPicPr/>
+                  </pic:nvPicPr>
+                  <pic:blipFill>
+                    <a:blip r:embed="rId24"/>
+                    <a:stretch>
+                      <a:fillRect/>
+                    </a:stretch>
+                  </pic:blipFill>
+                  <pic:spPr>
+                    <a:xfrm>
+                      <a:off x="0" y="0"/>
+                      <a:ext cx="5400675" cy="444500"/>
+                    </a:xfrm>
+                    <a:prstGeom prst="rect">
+                      <a:avLst/>
+                    </a:prstGeom>
+                  </pic:spPr>
+                </pic:pic>
+              </a:graphicData>
+            </a:graphic>
+          </wp:inline>
+        </w:drawing>
+      </w:r>
+    </w:p>
+    <w:p>
+      <w:pPr>
+        <w:pStyle w:val="Prrafodelista"/>
+        <w:ind w:left="720"/>
+        <w:rPr>
+          <w:rFonts w:ascii="Arial" w:hAnsi="Arial" w:cs="Arial"/>
+          <w:b/>
+          <w:bCs/>
+          <w:sz w:val="22"/>
+          <w:szCs w:val="22"/>
+          <w:lang w:val="es-ES" w:eastAsia="es-ES"/>
+        </w:rPr>
+      </w:pPr>
     </w:p>
     <w:p>
       <w:pPr>
@@ -1815,30 +3037,117 @@
     <w:p>
       <w:pPr>
         <w:pStyle w:val="Prrafodelista"/>
-        <w:numPr>
-          <w:ilvl w:val="0"/>
-          <w:numId w:val="12"/>
-        </w:numPr>
         <w:tabs>
           <w:tab w:val="left" w:pos="2127"/>
         </w:tabs>
-        <w:rPr>
-          <w:rFonts w:ascii="Arial" w:hAnsi="Arial" w:cs="Arial"/>
-          <w:b/>
-          <w:bCs/>
-        </w:rPr>
-      </w:pPr>
-      <w:r>
-        <w:rPr>
-          <w:rFonts w:ascii="Arial" w:hAnsi="Arial" w:cs="Arial"/>
-          <w:b/>
-          <w:bCs/>
-          <w:sz w:val="22"/>
-          <w:szCs w:val="22"/>
-          <w:lang w:val="es-ES" w:eastAsia="es-ES"/>
-        </w:rPr>
-        <w:t>Subir los cambios realizado al repositorio remoto.</w:t>
-      </w:r>
+        <w:ind w:left="720"/>
+        <w:rPr>
+          <w:rFonts w:ascii="Arial" w:hAnsi="Arial" w:cs="Arial"/>
+          <w:b/>
+          <w:bCs/>
+        </w:rPr>
+      </w:pPr>
+      <w:r>
+        <w:rPr>
+          <w:rFonts w:ascii="Arial" w:hAnsi="Arial" w:cs="Arial"/>
+          <w:b/>
+          <w:bCs/>
+          <w:sz w:val="22"/>
+          <w:szCs w:val="22"/>
+          <w:lang w:val="es-ES" w:eastAsia="es-ES"/>
+        </w:rPr>
+        <w:t xml:space="preserve">Muestro el estado del repositorio digitando el comando </w:t>
+      </w:r>
+      <w:proofErr w:type="spellStart"/>
+      <w:r>
+        <w:rPr>
+          <w:rFonts w:ascii="Arial" w:hAnsi="Arial" w:cs="Arial"/>
+          <w:b/>
+          <w:bCs/>
+          <w:sz w:val="22"/>
+          <w:szCs w:val="22"/>
+          <w:lang w:val="es-ES" w:eastAsia="es-ES"/>
+        </w:rPr>
+        <w:t>git</w:t>
+      </w:r>
+      <w:proofErr w:type="spellEnd"/>
+      <w:r>
+        <w:rPr>
+          <w:rFonts w:ascii="Arial" w:hAnsi="Arial" w:cs="Arial"/>
+          <w:b/>
+          <w:bCs/>
+          <w:sz w:val="22"/>
+          <w:szCs w:val="22"/>
+          <w:lang w:val="es-ES" w:eastAsia="es-ES"/>
+        </w:rPr>
+        <w:t xml:space="preserve"> log</w:t>
+      </w:r>
+    </w:p>
+    <w:p>
+      <w:pPr>
+        <w:pStyle w:val="Prrafodelista"/>
+        <w:rPr>
+          <w:rFonts w:ascii="Arial" w:hAnsi="Arial" w:cs="Arial"/>
+          <w:b/>
+          <w:bCs/>
+        </w:rPr>
+      </w:pPr>
+      <w:r>
+        <w:rPr>
+          <w:rFonts w:ascii="Arial" w:hAnsi="Arial" w:cs="Arial"/>
+          <w:b/>
+          <w:bCs/>
+        </w:rPr>
+        <w:drawing>
+          <wp:inline distT="0" distB="0" distL="0" distR="0" wp14:anchorId="2A366E66" wp14:editId="0EFB5A5D">
+            <wp:extent cx="5400675" cy="662940"/>
+            <wp:effectExtent l="0" t="0" r="9525" b="3810"/>
+            <wp:docPr id="20" name="Imagen 20"/>
+            <wp:cNvGraphicFramePr>
+              <a:graphicFrameLocks xmlns:a="http://schemas.openxmlformats.org/drawingml/2006/main" noChangeAspect="1"/>
+            </wp:cNvGraphicFramePr>
+            <a:graphic xmlns:a="http://schemas.openxmlformats.org/drawingml/2006/main">
+              <a:graphicData uri="http://schemas.openxmlformats.org/drawingml/2006/picture">
+                <pic:pic xmlns:pic="http://schemas.openxmlformats.org/drawingml/2006/picture">
+                  <pic:nvPicPr>
+                    <pic:cNvPr id="1" name=""/>
+                    <pic:cNvPicPr/>
+                  </pic:nvPicPr>
+                  <pic:blipFill>
+                    <a:blip r:embed="rId25"/>
+                    <a:stretch>
+                      <a:fillRect/>
+                    </a:stretch>
+                  </pic:blipFill>
+                  <pic:spPr>
+                    <a:xfrm>
+                      <a:off x="0" y="0"/>
+                      <a:ext cx="5400675" cy="662940"/>
+                    </a:xfrm>
+                    <a:prstGeom prst="rect">
+                      <a:avLst/>
+                    </a:prstGeom>
+                  </pic:spPr>
+                </pic:pic>
+              </a:graphicData>
+            </a:graphic>
+          </wp:inline>
+        </w:drawing>
+      </w:r>
+    </w:p>
+    <w:p>
+      <w:pPr>
+        <w:pStyle w:val="Prrafodelista"/>
+        <w:tabs>
+          <w:tab w:val="left" w:pos="2127"/>
+        </w:tabs>
+        <w:ind w:left="720"/>
+        <w:rPr>
+          <w:rFonts w:ascii="Arial" w:hAnsi="Arial" w:cs="Arial"/>
+          <w:b/>
+          <w:bCs/>
+        </w:rPr>
+      </w:pPr>
     </w:p>
     <w:p>
       <w:pPr>
@@ -1865,7 +3174,157 @@
           <w:szCs w:val="22"/>
           <w:lang w:val="es-ES" w:eastAsia="es-ES"/>
         </w:rPr>
-        <w:t>Obtener las actualizaciones del repositorio remoto</w:t>
+        <w:t>Subir los cambios realizado al repositorio remoto.</w:t>
+      </w:r>
+    </w:p>
+    <w:p>
+      <w:pPr>
+        <w:pStyle w:val="Prrafodelista"/>
+        <w:tabs>
+          <w:tab w:val="left" w:pos="2127"/>
+        </w:tabs>
+        <w:ind w:left="720"/>
+        <w:rPr>
+          <w:rFonts w:ascii="Arial" w:hAnsi="Arial" w:cs="Arial"/>
+          <w:b/>
+          <w:bCs/>
+        </w:rPr>
+      </w:pPr>
+      <w:r>
+        <w:rPr>
+          <w:rFonts w:ascii="Arial" w:hAnsi="Arial" w:cs="Arial"/>
+          <w:b/>
+          <w:bCs/>
+        </w:rPr>
+        <w:t xml:space="preserve">Para subir mi repositorio a mi repositorio remoto digito el comando </w:t>
+      </w:r>
+      <w:proofErr w:type="spellStart"/>
+      <w:r>
+        <w:rPr>
+          <w:rFonts w:ascii="Arial" w:hAnsi="Arial" w:cs="Arial"/>
+          <w:b/>
+          <w:bCs/>
+        </w:rPr>
+        <w:t>git</w:t>
+      </w:r>
+      <w:proofErr w:type="spellEnd"/>
+      <w:r>
+        <w:rPr>
+          <w:rFonts w:ascii="Arial" w:hAnsi="Arial" w:cs="Arial"/>
+          <w:b/>
+          <w:bCs/>
+        </w:rPr>
+        <w:t xml:space="preserve"> </w:t>
+      </w:r>
+      <w:proofErr w:type="spellStart"/>
+      <w:r>
+        <w:rPr>
+          <w:rFonts w:ascii="Arial" w:hAnsi="Arial" w:cs="Arial"/>
+          <w:b/>
+          <w:bCs/>
+        </w:rPr>
+        <w:t>push</w:t>
+      </w:r>
+      <w:proofErr w:type="spellEnd"/>
+      <w:r>
+        <w:rPr>
+          <w:rFonts w:ascii="Arial" w:hAnsi="Arial" w:cs="Arial"/>
+          <w:b/>
+          <w:bCs/>
+        </w:rPr>
+        <w:t xml:space="preserve"> -u </w:t>
+      </w:r>
+      <w:proofErr w:type="spellStart"/>
+      <w:r>
+        <w:rPr>
+          <w:rFonts w:ascii="Arial" w:hAnsi="Arial" w:cs="Arial"/>
+          <w:b/>
+          <w:bCs/>
+        </w:rPr>
+        <w:t>origin</w:t>
+      </w:r>
+      <w:proofErr w:type="spellEnd"/>
+      <w:r>
+        <w:rPr>
+          <w:rFonts w:ascii="Arial" w:hAnsi="Arial" w:cs="Arial"/>
+          <w:b/>
+          <w:bCs/>
+        </w:rPr>
+        <w:t xml:space="preserve"> </w:t>
+      </w:r>
+      <w:proofErr w:type="spellStart"/>
+      <w:r>
+        <w:rPr>
+          <w:rFonts w:ascii="Arial" w:hAnsi="Arial" w:cs="Arial"/>
+          <w:b/>
+          <w:bCs/>
+        </w:rPr>
+        <w:t>main</w:t>
+      </w:r>
+      <w:proofErr w:type="spellEnd"/>
+      <w:r>
+        <w:rPr>
+          <w:rFonts w:ascii="Arial" w:hAnsi="Arial" w:cs="Arial"/>
+          <w:b/>
+          <w:bCs/>
+        </w:rPr>
+        <w:t xml:space="preserve"> </w:t>
+      </w:r>
+    </w:p>
+    <w:p>
+      <w:pPr>
+        <w:pStyle w:val="Prrafodelista"/>
+        <w:tabs>
+          <w:tab w:val="left" w:pos="2127"/>
+        </w:tabs>
+        <w:ind w:left="720"/>
+        <w:rPr>
+          <w:rFonts w:ascii="Arial" w:hAnsi="Arial" w:cs="Arial"/>
+          <w:b/>
+          <w:bCs/>
+        </w:rPr>
+      </w:pPr>
+      <w:r>
+        <w:rPr>
+          <w:rFonts w:ascii="Arial" w:hAnsi="Arial" w:cs="Arial"/>
+          <w:b/>
+          <w:bCs/>
+        </w:rPr>
+        <w:drawing>
+          <wp:inline distT="0" distB="0" distL="0" distR="0" wp14:anchorId="44EEDCED" wp14:editId="4A6D7F13">
+            <wp:extent cx="5400675" cy="1097915"/>
+            <wp:effectExtent l="0" t="0" r="9525" b="6985"/>
+            <wp:docPr id="21" name="Imagen 21"/>
+            <wp:cNvGraphicFramePr>
+              <a:graphicFrameLocks xmlns:a="http://schemas.openxmlformats.org/drawingml/2006/main" noChangeAspect="1"/>
+            </wp:cNvGraphicFramePr>
+            <a:graphic xmlns:a="http://schemas.openxmlformats.org/drawingml/2006/main">
+              <a:graphicData uri="http://schemas.openxmlformats.org/drawingml/2006/picture">
+                <pic:pic xmlns:pic="http://schemas.openxmlformats.org/drawingml/2006/picture">
+                  <pic:nvPicPr>
+                    <pic:cNvPr id="1" name=""/>
+                    <pic:cNvPicPr/>
+                  </pic:nvPicPr>
+                  <pic:blipFill>
+                    <a:blip r:embed="rId26"/>
+                    <a:stretch>
+                      <a:fillRect/>
+                    </a:stretch>
+                  </pic:blipFill>
+                  <pic:spPr>
+                    <a:xfrm>
+                      <a:off x="0" y="0"/>
+                      <a:ext cx="5400675" cy="1097915"/>
+                    </a:xfrm>
+                    <a:prstGeom prst="rect">
+                      <a:avLst/>
+                    </a:prstGeom>
+                  </pic:spPr>
+                </pic:pic>
+              </a:graphicData>
+            </a:graphic>
+          </wp:inline>
+        </w:drawing>
       </w:r>
     </w:p>
     <w:p>
@@ -1893,7 +3352,300 @@
           <w:szCs w:val="22"/>
           <w:lang w:val="es-ES" w:eastAsia="es-ES"/>
         </w:rPr>
+        <w:t>Obtener las actualizaciones del repositorio remoto</w:t>
+      </w:r>
+    </w:p>
+    <w:p>
+      <w:pPr>
+        <w:pStyle w:val="Prrafodelista"/>
+        <w:tabs>
+          <w:tab w:val="left" w:pos="2127"/>
+        </w:tabs>
+        <w:ind w:left="720"/>
+        <w:rPr>
+          <w:rFonts w:ascii="Arial" w:hAnsi="Arial" w:cs="Arial"/>
+          <w:b/>
+          <w:bCs/>
+          <w:sz w:val="22"/>
+          <w:szCs w:val="22"/>
+          <w:lang w:val="es-ES" w:eastAsia="es-ES"/>
+        </w:rPr>
+      </w:pPr>
+      <w:r>
+        <w:rPr>
+          <w:rFonts w:ascii="Arial" w:hAnsi="Arial" w:cs="Arial"/>
+          <w:b/>
+          <w:bCs/>
+          <w:sz w:val="22"/>
+          <w:szCs w:val="22"/>
+          <w:lang w:val="es-ES" w:eastAsia="es-ES"/>
+        </w:rPr>
+        <w:t xml:space="preserve">Para obtener </w:t>
+      </w:r>
+      <w:proofErr w:type="gramStart"/>
+      <w:r>
+        <w:rPr>
+          <w:rFonts w:ascii="Arial" w:hAnsi="Arial" w:cs="Arial"/>
+          <w:b/>
+          <w:bCs/>
+          <w:sz w:val="22"/>
+          <w:szCs w:val="22"/>
+          <w:lang w:val="es-ES" w:eastAsia="es-ES"/>
+        </w:rPr>
+        <w:t>las actualización</w:t>
+      </w:r>
+      <w:proofErr w:type="gramEnd"/>
+      <w:r>
+        <w:rPr>
+          <w:rFonts w:ascii="Arial" w:hAnsi="Arial" w:cs="Arial"/>
+          <w:b/>
+          <w:bCs/>
+          <w:sz w:val="22"/>
+          <w:szCs w:val="22"/>
+          <w:lang w:val="es-ES" w:eastAsia="es-ES"/>
+        </w:rPr>
+        <w:t xml:space="preserve"> del reposit</w:t>
+      </w:r>
+      <w:r>
+        <w:rPr>
+          <w:rFonts w:ascii="Arial" w:hAnsi="Arial" w:cs="Arial"/>
+          <w:b/>
+          <w:bCs/>
+          <w:sz w:val="22"/>
+          <w:szCs w:val="22"/>
+          <w:lang w:val="es-ES" w:eastAsia="es-ES"/>
+        </w:rPr>
+        <w:t xml:space="preserve">orio remoto debemos sincronizar los archivos con el comando </w:t>
+      </w:r>
+      <w:proofErr w:type="spellStart"/>
+      <w:r>
+        <w:rPr>
+          <w:rFonts w:ascii="Arial" w:hAnsi="Arial" w:cs="Arial"/>
+          <w:b/>
+          <w:bCs/>
+          <w:sz w:val="22"/>
+          <w:szCs w:val="22"/>
+          <w:lang w:val="es-ES" w:eastAsia="es-ES"/>
+        </w:rPr>
+        <w:t>git</w:t>
+      </w:r>
+      <w:proofErr w:type="spellEnd"/>
+      <w:r>
+        <w:rPr>
+          <w:rFonts w:ascii="Arial" w:hAnsi="Arial" w:cs="Arial"/>
+          <w:b/>
+          <w:bCs/>
+          <w:sz w:val="22"/>
+          <w:szCs w:val="22"/>
+          <w:lang w:val="es-ES" w:eastAsia="es-ES"/>
+        </w:rPr>
+        <w:t xml:space="preserve"> </w:t>
+      </w:r>
+      <w:proofErr w:type="spellStart"/>
+      <w:r>
+        <w:rPr>
+          <w:rFonts w:ascii="Arial" w:hAnsi="Arial" w:cs="Arial"/>
+          <w:b/>
+          <w:bCs/>
+          <w:sz w:val="22"/>
+          <w:szCs w:val="22"/>
+          <w:lang w:val="es-ES" w:eastAsia="es-ES"/>
+        </w:rPr>
+        <w:t>pull</w:t>
+      </w:r>
+      <w:proofErr w:type="spellEnd"/>
+    </w:p>
+    <w:p>
+      <w:pPr>
+        <w:pStyle w:val="Prrafodelista"/>
+        <w:tabs>
+          <w:tab w:val="left" w:pos="2127"/>
+        </w:tabs>
+        <w:ind w:left="720"/>
+        <w:rPr>
+          <w:rFonts w:ascii="Arial" w:hAnsi="Arial" w:cs="Arial"/>
+          <w:b/>
+          <w:bCs/>
+        </w:rPr>
+      </w:pPr>
+      <w:r>
+        <w:rPr>
+          <w:rFonts w:ascii="Arial" w:hAnsi="Arial" w:cs="Arial"/>
+          <w:b/>
+          <w:bCs/>
+        </w:rPr>
+        <w:lastRenderedPageBreak/>
+        <w:drawing>
+          <wp:inline distT="0" distB="0" distL="0" distR="0" wp14:anchorId="71A6009D" wp14:editId="7F980162">
+            <wp:extent cx="5400675" cy="290830"/>
+            <wp:effectExtent l="0" t="0" r="9525" b="0"/>
+            <wp:docPr id="22" name="Imagen 22"/>
+            <wp:cNvGraphicFramePr>
+              <a:graphicFrameLocks xmlns:a="http://schemas.openxmlformats.org/drawingml/2006/main" noChangeAspect="1"/>
+            </wp:cNvGraphicFramePr>
+            <a:graphic xmlns:a="http://schemas.openxmlformats.org/drawingml/2006/main">
+              <a:graphicData uri="http://schemas.openxmlformats.org/drawingml/2006/picture">
+                <pic:pic xmlns:pic="http://schemas.openxmlformats.org/drawingml/2006/picture">
+                  <pic:nvPicPr>
+                    <pic:cNvPr id="1" name=""/>
+                    <pic:cNvPicPr/>
+                  </pic:nvPicPr>
+                  <pic:blipFill>
+                    <a:blip r:embed="rId27"/>
+                    <a:stretch>
+                      <a:fillRect/>
+                    </a:stretch>
+                  </pic:blipFill>
+                  <pic:spPr>
+                    <a:xfrm>
+                      <a:off x="0" y="0"/>
+                      <a:ext cx="5400675" cy="290830"/>
+                    </a:xfrm>
+                    <a:prstGeom prst="rect">
+                      <a:avLst/>
+                    </a:prstGeom>
+                  </pic:spPr>
+                </pic:pic>
+              </a:graphicData>
+            </a:graphic>
+          </wp:inline>
+        </w:drawing>
+      </w:r>
+    </w:p>
+    <w:p>
+      <w:pPr>
+        <w:pStyle w:val="Prrafodelista"/>
+        <w:numPr>
+          <w:ilvl w:val="0"/>
+          <w:numId w:val="12"/>
+        </w:numPr>
+        <w:tabs>
+          <w:tab w:val="left" w:pos="2127"/>
+        </w:tabs>
+        <w:rPr>
+          <w:rFonts w:ascii="Arial" w:hAnsi="Arial" w:cs="Arial"/>
+          <w:b/>
+          <w:bCs/>
+        </w:rPr>
+      </w:pPr>
+      <w:r>
+        <w:rPr>
+          <w:rFonts w:ascii="Arial" w:hAnsi="Arial" w:cs="Arial"/>
+          <w:b/>
+          <w:bCs/>
+          <w:sz w:val="22"/>
+          <w:szCs w:val="22"/>
+          <w:lang w:val="es-ES" w:eastAsia="es-ES"/>
+        </w:rPr>
         <w:t>Mostrar el estado del repositorio.</w:t>
+      </w:r>
+    </w:p>
+    <w:p>
+      <w:pPr>
+        <w:pStyle w:val="Prrafodelista"/>
+        <w:tabs>
+          <w:tab w:val="left" w:pos="2127"/>
+        </w:tabs>
+        <w:ind w:left="720"/>
+        <w:rPr>
+          <w:rFonts w:ascii="Arial" w:hAnsi="Arial" w:cs="Arial"/>
+          <w:b/>
+          <w:bCs/>
+          <w:sz w:val="22"/>
+          <w:szCs w:val="22"/>
+          <w:lang w:val="es-ES" w:eastAsia="es-ES"/>
+        </w:rPr>
+      </w:pPr>
+      <w:r>
+        <w:rPr>
+          <w:rFonts w:ascii="Arial" w:hAnsi="Arial" w:cs="Arial"/>
+          <w:b/>
+          <w:bCs/>
+          <w:sz w:val="22"/>
+          <w:szCs w:val="22"/>
+          <w:lang w:val="es-ES" w:eastAsia="es-ES"/>
+        </w:rPr>
+        <w:t xml:space="preserve">Ahora para mostrar el estado del repositorio digito el comando </w:t>
+      </w:r>
+      <w:proofErr w:type="spellStart"/>
+      <w:r>
+        <w:rPr>
+          <w:rFonts w:ascii="Arial" w:hAnsi="Arial" w:cs="Arial"/>
+          <w:b/>
+          <w:bCs/>
+          <w:sz w:val="22"/>
+          <w:szCs w:val="22"/>
+          <w:lang w:val="es-ES" w:eastAsia="es-ES"/>
+        </w:rPr>
+        <w:t>git</w:t>
+      </w:r>
+      <w:proofErr w:type="spellEnd"/>
+      <w:r>
+        <w:rPr>
+          <w:rFonts w:ascii="Arial" w:hAnsi="Arial" w:cs="Arial"/>
+          <w:b/>
+          <w:bCs/>
+          <w:sz w:val="22"/>
+          <w:szCs w:val="22"/>
+          <w:lang w:val="es-ES" w:eastAsia="es-ES"/>
+        </w:rPr>
+        <w:t xml:space="preserve"> status</w:t>
+      </w:r>
+    </w:p>
+    <w:p>
+      <w:pPr>
+        <w:pStyle w:val="Prrafodelista"/>
+        <w:tabs>
+          <w:tab w:val="left" w:pos="2127"/>
+        </w:tabs>
+        <w:ind w:left="720"/>
+        <w:rPr>
+          <w:rFonts w:ascii="Arial" w:hAnsi="Arial" w:cs="Arial"/>
+          <w:b/>
+          <w:bCs/>
+        </w:rPr>
+      </w:pPr>
+      <w:r>
+        <w:rPr>
+          <w:rFonts w:ascii="Arial" w:hAnsi="Arial" w:cs="Arial"/>
+          <w:b/>
+          <w:bCs/>
+        </w:rPr>
+        <w:drawing>
+          <wp:inline distT="0" distB="0" distL="0" distR="0" wp14:anchorId="09EB366C" wp14:editId="4BC79E45">
+            <wp:extent cx="5400675" cy="513715"/>
+            <wp:effectExtent l="0" t="0" r="9525" b="635"/>
+            <wp:docPr id="23" name="Imagen 23"/>
+            <wp:cNvGraphicFramePr>
+              <a:graphicFrameLocks xmlns:a="http://schemas.openxmlformats.org/drawingml/2006/main" noChangeAspect="1"/>
+            </wp:cNvGraphicFramePr>
+            <a:graphic xmlns:a="http://schemas.openxmlformats.org/drawingml/2006/main">
+              <a:graphicData uri="http://schemas.openxmlformats.org/drawingml/2006/picture">
+                <pic:pic xmlns:pic="http://schemas.openxmlformats.org/drawingml/2006/picture">
+                  <pic:nvPicPr>
+                    <pic:cNvPr id="1" name=""/>
+                    <pic:cNvPicPr/>
+                  </pic:nvPicPr>
+                  <pic:blipFill>
+                    <a:blip r:embed="rId28"/>
+                    <a:stretch>
+                      <a:fillRect/>
+                    </a:stretch>
+                  </pic:blipFill>
+                  <pic:spPr>
+                    <a:xfrm>
+                      <a:off x="0" y="0"/>
+                      <a:ext cx="5400675" cy="513715"/>
+                    </a:xfrm>
+                    <a:prstGeom prst="rect">
+                      <a:avLst/>
+                    </a:prstGeom>
+                  </pic:spPr>
+                </pic:pic>
+              </a:graphicData>
+            </a:graphic>
+          </wp:inline>
+        </w:drawing>
       </w:r>
     </w:p>
     <w:p>
@@ -1926,7 +3678,7 @@
       </w:pPr>
     </w:p>
     <w:sectPr>
-      <w:headerReference w:type="default" r:id="rId16"/>
+      <w:headerReference w:type="default" r:id="rId29"/>
       <w:type w:val="continuous"/>
       <w:pgSz w:w="11907" w:h="16839" w:code="9"/>
       <w:pgMar w:top="1417" w:right="1701" w:bottom="709" w:left="1701" w:header="708" w:footer="708" w:gutter="0"/>

</xml_diff>